<commit_message>
actualizado correcciones a sprint 2
</commit_message>
<xml_diff>
--- a/0-Entrega Inicial para la Formulación del TP - UTN - 2023.docx
+++ b/0-Entrega Inicial para la Formulación del TP - UTN - 2023.docx
@@ -1734,6 +1734,15 @@
                 <w:szCs w:val="22"/>
               </w:rPr>
             </w:pPr>
+            <w:r>
+              <w:rPr>
+                <w:rFonts w:ascii="Arial" w:eastAsia="Arial" w:hAnsi="Arial" w:cs="Arial"/>
+                <w:color w:val="000000"/>
+                <w:sz w:val="22"/>
+                <w:szCs w:val="22"/>
+              </w:rPr>
+              <w:t>11/09/23</w:t>
+            </w:r>
           </w:p>
         </w:tc>
         <w:tc>
@@ -1765,6 +1774,15 @@
                 <w:szCs w:val="22"/>
               </w:rPr>
             </w:pPr>
+            <w:r>
+              <w:rPr>
+                <w:rFonts w:ascii="Arial" w:eastAsia="Arial" w:hAnsi="Arial" w:cs="Arial"/>
+                <w:color w:val="000000"/>
+                <w:sz w:val="22"/>
+                <w:szCs w:val="22"/>
+              </w:rPr>
+              <w:t>1.1</w:t>
+            </w:r>
           </w:p>
         </w:tc>
         <w:tc>
@@ -1795,6 +1813,15 @@
                 <w:szCs w:val="22"/>
               </w:rPr>
             </w:pPr>
+            <w:r>
+              <w:rPr>
+                <w:rFonts w:ascii="Arial" w:eastAsia="Arial" w:hAnsi="Arial" w:cs="Arial"/>
+                <w:color w:val="000000"/>
+                <w:sz w:val="22"/>
+                <w:szCs w:val="22"/>
+              </w:rPr>
+              <w:t>Corrección de la formulación inicial</w:t>
+            </w:r>
           </w:p>
         </w:tc>
         <w:tc>
@@ -1825,6 +1852,15 @@
                 <w:szCs w:val="22"/>
               </w:rPr>
             </w:pPr>
+            <w:r>
+              <w:rPr>
+                <w:rFonts w:ascii="Arial" w:eastAsia="Arial" w:hAnsi="Arial" w:cs="Arial"/>
+                <w:color w:val="000000"/>
+                <w:sz w:val="22"/>
+                <w:szCs w:val="22"/>
+              </w:rPr>
+              <w:t>Autor</w:t>
+            </w:r>
           </w:p>
         </w:tc>
         <w:tc>
@@ -1854,6 +1890,15 @@
                 <w:szCs w:val="22"/>
               </w:rPr>
             </w:pPr>
+            <w:r>
+              <w:rPr>
+                <w:rFonts w:ascii="Arial" w:eastAsia="Arial" w:hAnsi="Arial" w:cs="Arial"/>
+                <w:color w:val="000000"/>
+                <w:sz w:val="22"/>
+                <w:szCs w:val="22"/>
+              </w:rPr>
+              <w:t>Marco Augusto Piatti Castro</w:t>
+            </w:r>
           </w:p>
         </w:tc>
       </w:tr>
@@ -1887,6 +1932,15 @@
                 <w:szCs w:val="22"/>
               </w:rPr>
             </w:pPr>
+            <w:r>
+              <w:rPr>
+                <w:rFonts w:ascii="Arial" w:eastAsia="Arial" w:hAnsi="Arial" w:cs="Arial"/>
+                <w:color w:val="000000"/>
+                <w:sz w:val="22"/>
+                <w:szCs w:val="22"/>
+              </w:rPr>
+              <w:t>25/09/23</w:t>
+            </w:r>
           </w:p>
         </w:tc>
         <w:tc>
@@ -1918,6 +1972,15 @@
                 <w:szCs w:val="22"/>
               </w:rPr>
             </w:pPr>
+            <w:r>
+              <w:rPr>
+                <w:rFonts w:ascii="Arial" w:eastAsia="Arial" w:hAnsi="Arial" w:cs="Arial"/>
+                <w:color w:val="000000"/>
+                <w:sz w:val="22"/>
+                <w:szCs w:val="22"/>
+              </w:rPr>
+              <w:t>1.2</w:t>
+            </w:r>
           </w:p>
         </w:tc>
         <w:tc>
@@ -1948,6 +2011,15 @@
                 <w:szCs w:val="22"/>
               </w:rPr>
             </w:pPr>
+            <w:r>
+              <w:rPr>
+                <w:rFonts w:ascii="Arial" w:eastAsia="Arial" w:hAnsi="Arial" w:cs="Arial"/>
+                <w:color w:val="000000"/>
+                <w:sz w:val="22"/>
+                <w:szCs w:val="22"/>
+              </w:rPr>
+              <w:t>Segunda Corrección de la formulación inicial</w:t>
+            </w:r>
           </w:p>
         </w:tc>
         <w:tc>
@@ -1978,6 +2050,15 @@
                 <w:szCs w:val="22"/>
               </w:rPr>
             </w:pPr>
+            <w:r>
+              <w:rPr>
+                <w:rFonts w:ascii="Arial" w:eastAsia="Arial" w:hAnsi="Arial" w:cs="Arial"/>
+                <w:color w:val="000000"/>
+                <w:sz w:val="22"/>
+                <w:szCs w:val="22"/>
+              </w:rPr>
+              <w:t>Autor</w:t>
+            </w:r>
           </w:p>
         </w:tc>
         <w:tc>
@@ -2007,6 +2088,15 @@
                 <w:szCs w:val="22"/>
               </w:rPr>
             </w:pPr>
+            <w:r>
+              <w:rPr>
+                <w:rFonts w:ascii="Arial" w:eastAsia="Arial" w:hAnsi="Arial" w:cs="Arial"/>
+                <w:color w:val="000000"/>
+                <w:sz w:val="22"/>
+                <w:szCs w:val="22"/>
+              </w:rPr>
+              <w:t>Marco Augusto Piatti Castro</w:t>
+            </w:r>
           </w:p>
         </w:tc>
       </w:tr>
@@ -2369,13 +2459,23 @@
                 <w:szCs w:val="22"/>
               </w:rPr>
             </w:pPr>
+            <w:proofErr w:type="gramStart"/>
             <w:r>
               <w:rPr>
                 <w:rFonts w:ascii="Arial" w:eastAsia="Arial" w:hAnsi="Arial" w:cs="Arial"/>
                 <w:sz w:val="22"/>
                 <w:szCs w:val="22"/>
               </w:rPr>
-              <w:t>Hay hogares con</w:t>
+              <w:t>El problema a resolver</w:t>
+            </w:r>
+            <w:proofErr w:type="gramEnd"/>
+            <w:r>
+              <w:rPr>
+                <w:rFonts w:ascii="Arial" w:eastAsia="Arial" w:hAnsi="Arial" w:cs="Arial"/>
+                <w:sz w:val="22"/>
+                <w:szCs w:val="22"/>
+              </w:rPr>
+              <w:t xml:space="preserve"> es </w:t>
             </w:r>
             <w:r>
               <w:rPr>
@@ -2383,7 +2483,7 @@
                 <w:sz w:val="22"/>
                 <w:szCs w:val="22"/>
               </w:rPr>
-              <w:t xml:space="preserve"> tanques cisterna</w:t>
+              <w:t xml:space="preserve">el </w:t>
             </w:r>
             <w:r>
               <w:rPr>
@@ -2391,7 +2491,7 @@
                 <w:sz w:val="22"/>
                 <w:szCs w:val="22"/>
               </w:rPr>
-              <w:t xml:space="preserve"> </w:t>
+              <w:t>de los propietarios de casas</w:t>
             </w:r>
             <w:r>
               <w:rPr>
@@ -2399,7 +2499,23 @@
                 <w:sz w:val="22"/>
                 <w:szCs w:val="22"/>
               </w:rPr>
-              <w:t xml:space="preserve">que no cuentan con los mecanismos para proteger a la bomba de agua de bombear en vacío. </w:t>
+              <w:t xml:space="preserve"> y </w:t>
+            </w:r>
+            <w:r>
+              <w:rPr>
+                <w:rFonts w:ascii="Arial" w:eastAsia="Arial" w:hAnsi="Arial" w:cs="Arial"/>
+                <w:sz w:val="22"/>
+                <w:szCs w:val="22"/>
+              </w:rPr>
+              <w:t>consorcios de edificios</w:t>
+            </w:r>
+            <w:r>
+              <w:rPr>
+                <w:rFonts w:ascii="Arial" w:eastAsia="Arial" w:hAnsi="Arial" w:cs="Arial"/>
+                <w:sz w:val="22"/>
+                <w:szCs w:val="22"/>
+              </w:rPr>
+              <w:t xml:space="preserve"> que no cuentan con información en tiempo real sobre el nivel del tanque de agua de sus hogares.</w:t>
             </w:r>
           </w:p>
           <w:p>
@@ -2417,46 +2533,6 @@
                 <w:szCs w:val="22"/>
               </w:rPr>
             </w:pPr>
-            <w:r>
-              <w:rPr>
-                <w:rFonts w:ascii="Arial" w:eastAsia="Arial" w:hAnsi="Arial" w:cs="Arial"/>
-                <w:sz w:val="22"/>
-                <w:szCs w:val="22"/>
-              </w:rPr>
-              <w:t xml:space="preserve">Tampoco tienen la capacidad de hacer saber al usuario que el tanque no se está llenando (por diversas causas, como un corte de servicio), por lo que </w:t>
-            </w:r>
-            <w:r>
-              <w:rPr>
-                <w:rFonts w:ascii="Arial" w:eastAsia="Arial" w:hAnsi="Arial" w:cs="Arial"/>
-                <w:sz w:val="22"/>
-                <w:szCs w:val="22"/>
-              </w:rPr>
-              <w:t xml:space="preserve">los usuarios </w:t>
-            </w:r>
-            <w:r>
-              <w:rPr>
-                <w:rFonts w:ascii="Arial" w:eastAsia="Arial" w:hAnsi="Arial" w:cs="Arial"/>
-                <w:sz w:val="22"/>
-                <w:szCs w:val="22"/>
-              </w:rPr>
-              <w:t>se entera</w:t>
-            </w:r>
-            <w:r>
-              <w:rPr>
-                <w:rFonts w:ascii="Arial" w:eastAsia="Arial" w:hAnsi="Arial" w:cs="Arial"/>
-                <w:sz w:val="22"/>
-                <w:szCs w:val="22"/>
-              </w:rPr>
-              <w:t>n</w:t>
-            </w:r>
-            <w:r>
-              <w:rPr>
-                <w:rFonts w:ascii="Arial" w:eastAsia="Arial" w:hAnsi="Arial" w:cs="Arial"/>
-                <w:sz w:val="22"/>
-                <w:szCs w:val="22"/>
-              </w:rPr>
-              <w:t xml:space="preserve"> cuando ya no tiene más agua.</w:t>
-            </w:r>
           </w:p>
           <w:p>
             <w:pPr>
@@ -2469,11 +2545,18 @@
               </w:pBdr>
               <w:rPr>
                 <w:rFonts w:ascii="Arial" w:eastAsia="Arial" w:hAnsi="Arial" w:cs="Arial"/>
-                <w:color w:val="000000"/>
-                <w:sz w:val="20"/>
-                <w:szCs w:val="20"/>
+                <w:sz w:val="22"/>
+                <w:szCs w:val="22"/>
               </w:rPr>
             </w:pPr>
+            <w:r>
+              <w:rPr>
+                <w:rFonts w:ascii="Arial" w:eastAsia="Arial" w:hAnsi="Arial" w:cs="Arial"/>
+                <w:sz w:val="22"/>
+                <w:szCs w:val="22"/>
+              </w:rPr>
+              <w:t>Este problema impacta cuando, por causas fuera del control del propietario (ej. cortes de servicio, o bloqueo de los filtros de entrada por el paso del tiempo), el tanque no se llena y se queda sin agua por un tiempo determinado.</w:t>
+            </w:r>
           </w:p>
           <w:p>
             <w:pPr>
@@ -2544,6 +2627,67 @@
               <w:rPr>
                 <w:rFonts w:ascii="Arial" w:eastAsia="Arial" w:hAnsi="Arial" w:cs="Arial"/>
                 <w:color w:val="000000"/>
+                <w:sz w:val="22"/>
+                <w:szCs w:val="22"/>
+              </w:rPr>
+            </w:pPr>
+            <w:r>
+              <w:rPr>
+                <w:rFonts w:ascii="Arial" w:eastAsia="Arial" w:hAnsi="Arial" w:cs="Arial"/>
+                <w:color w:val="000000"/>
+                <w:sz w:val="22"/>
+                <w:szCs w:val="22"/>
+              </w:rPr>
+              <w:t xml:space="preserve">El desarrollo de un sistema de información que, con la ayuda de un sensor embebido, pueda monitorear y analizar el nivel de agua del tanque, y enviar distintas alertas a </w:t>
+            </w:r>
+            <w:r>
+              <w:rPr>
+                <w:rFonts w:ascii="Arial" w:eastAsia="Arial" w:hAnsi="Arial" w:cs="Arial"/>
+                <w:color w:val="000000"/>
+                <w:sz w:val="22"/>
+                <w:szCs w:val="22"/>
+              </w:rPr>
+              <w:t xml:space="preserve">los propietarios </w:t>
+            </w:r>
+            <w:r>
+              <w:rPr>
+                <w:rFonts w:ascii="Arial" w:eastAsia="Arial" w:hAnsi="Arial" w:cs="Arial"/>
+                <w:color w:val="000000"/>
+                <w:sz w:val="22"/>
+                <w:szCs w:val="22"/>
+              </w:rPr>
+              <w:t>en tiempo real.</w:t>
+            </w:r>
+          </w:p>
+          <w:p>
+            <w:pPr>
+              <w:pBdr>
+                <w:top w:val="nil"/>
+                <w:left w:val="nil"/>
+                <w:bottom w:val="nil"/>
+                <w:right w:val="nil"/>
+                <w:between w:val="nil"/>
+              </w:pBdr>
+              <w:rPr>
+                <w:rFonts w:ascii="Arial" w:eastAsia="Arial" w:hAnsi="Arial" w:cs="Arial"/>
+                <w:color w:val="000000"/>
+                <w:sz w:val="22"/>
+                <w:szCs w:val="22"/>
+              </w:rPr>
+            </w:pPr>
+          </w:p>
+          <w:p>
+            <w:pPr>
+              <w:pBdr>
+                <w:top w:val="nil"/>
+                <w:left w:val="nil"/>
+                <w:bottom w:val="nil"/>
+                <w:right w:val="nil"/>
+                <w:between w:val="nil"/>
+              </w:pBdr>
+              <w:rPr>
+                <w:rFonts w:ascii="Arial" w:eastAsia="Arial" w:hAnsi="Arial" w:cs="Arial"/>
+                <w:color w:val="000000"/>
                 <w:sz w:val="20"/>
                 <w:szCs w:val="20"/>
               </w:rPr>
@@ -2555,7 +2699,7 @@
                 <w:sz w:val="22"/>
                 <w:szCs w:val="22"/>
               </w:rPr>
-              <w:t>Un producto montado sobre el tanque cisterna con la capacidad de medir y analizar el nivel de agua en el mismo</w:t>
+              <w:t xml:space="preserve">Esto permitiría que </w:t>
             </w:r>
             <w:r>
               <w:rPr>
@@ -2564,7 +2708,34 @@
                 <w:sz w:val="22"/>
                 <w:szCs w:val="22"/>
               </w:rPr>
-              <w:t>, con el fin de activar/desactivar la bomba y realizar las debidas notificaciones al usuario en los momentos oportunos.</w:t>
+              <w:t xml:space="preserve">los propietarios, ante distintos inconvenientes, </w:t>
+            </w:r>
+            <w:r>
+              <w:rPr>
+                <w:rFonts w:ascii="Arial" w:eastAsia="Arial" w:hAnsi="Arial" w:cs="Arial"/>
+                <w:color w:val="000000"/>
+                <w:sz w:val="22"/>
+                <w:szCs w:val="22"/>
+              </w:rPr>
+              <w:t xml:space="preserve">puedan </w:t>
+            </w:r>
+            <w:r>
+              <w:rPr>
+                <w:rFonts w:ascii="Arial" w:eastAsia="Arial" w:hAnsi="Arial" w:cs="Arial"/>
+                <w:color w:val="000000"/>
+                <w:sz w:val="22"/>
+                <w:szCs w:val="22"/>
+              </w:rPr>
+              <w:t>tomar las acciones preventivas o correctivas necesarias en el momento oportuno</w:t>
+            </w:r>
+            <w:r>
+              <w:rPr>
+                <w:rFonts w:ascii="Arial" w:eastAsia="Arial" w:hAnsi="Arial" w:cs="Arial"/>
+                <w:color w:val="000000"/>
+                <w:sz w:val="22"/>
+                <w:szCs w:val="22"/>
+              </w:rPr>
+              <w:t>.</w:t>
             </w:r>
           </w:p>
           <w:p>
@@ -2649,7 +2820,7 @@
                 <w:sz w:val="22"/>
                 <w:szCs w:val="22"/>
               </w:rPr>
-              <w:t>A</w:t>
+              <w:t>El proyecto está apuntado</w:t>
             </w:r>
             <w:r>
               <w:rPr>
@@ -2657,7 +2828,7 @@
                 <w:sz w:val="22"/>
                 <w:szCs w:val="22"/>
               </w:rPr>
-              <w:t>l consumidor final,</w:t>
+              <w:t xml:space="preserve"> a los Inversores </w:t>
             </w:r>
             <w:r>
               <w:rPr>
@@ -2665,42 +2836,24 @@
                 <w:sz w:val="22"/>
                 <w:szCs w:val="22"/>
               </w:rPr>
-              <w:t xml:space="preserve"> clientes de mi propia empresa.</w:t>
+              <w:t xml:space="preserve">interesados en el mercado de la domótica </w:t>
             </w:r>
-          </w:p>
-          <w:p>
-            <w:pPr>
-              <w:pBdr>
-                <w:top w:val="nil"/>
-                <w:left w:val="nil"/>
-                <w:bottom w:val="nil"/>
-                <w:right w:val="nil"/>
-                <w:between w:val="nil"/>
-              </w:pBdr>
-              <w:rPr>
-                <w:rFonts w:ascii="Arial" w:eastAsia="Arial" w:hAnsi="Arial" w:cs="Arial"/>
-                <w:color w:val="000000"/>
-                <w:sz w:val="20"/>
-                <w:szCs w:val="20"/>
-              </w:rPr>
-            </w:pPr>
-          </w:p>
-          <w:p>
-            <w:pPr>
-              <w:pBdr>
-                <w:top w:val="nil"/>
-                <w:left w:val="nil"/>
-                <w:bottom w:val="nil"/>
-                <w:right w:val="nil"/>
-                <w:between w:val="nil"/>
-              </w:pBdr>
-              <w:rPr>
-                <w:rFonts w:ascii="Arial" w:eastAsia="Arial" w:hAnsi="Arial" w:cs="Arial"/>
-                <w:color w:val="000000"/>
-                <w:sz w:val="22"/>
-                <w:szCs w:val="22"/>
-              </w:rPr>
-            </w:pPr>
+            <w:r>
+              <w:rPr>
+                <w:rFonts w:ascii="Arial" w:eastAsia="Arial" w:hAnsi="Arial" w:cs="Arial"/>
+                <w:sz w:val="22"/>
+                <w:szCs w:val="22"/>
+              </w:rPr>
+              <w:t>y</w:t>
+            </w:r>
+            <w:r>
+              <w:rPr>
+                <w:rFonts w:ascii="Arial" w:eastAsia="Arial" w:hAnsi="Arial" w:cs="Arial"/>
+                <w:sz w:val="22"/>
+                <w:szCs w:val="22"/>
+              </w:rPr>
+              <w:t xml:space="preserve"> las tecnologías de monitoreo.</w:t>
+            </w:r>
           </w:p>
         </w:tc>
       </w:tr>
@@ -3396,6 +3549,7 @@
         </w:rPr>
         <w:tab/>
       </w:r>
+      <w:proofErr w:type="gramStart"/>
       <w:r>
         <w:rPr>
           <w:rFonts w:ascii="Arial" w:eastAsia="Arial" w:hAnsi="Arial" w:cs="Arial"/>
@@ -3403,7 +3557,17 @@
           <w:sz w:val="22"/>
           <w:szCs w:val="22"/>
         </w:rPr>
-        <w:t>Fecha:_________________</w:t>
+        <w:t>Fecha:_</w:t>
+      </w:r>
+      <w:proofErr w:type="gramEnd"/>
+      <w:r>
+        <w:rPr>
+          <w:rFonts w:ascii="Arial" w:eastAsia="Arial" w:hAnsi="Arial" w:cs="Arial"/>
+          <w:color w:val="000000"/>
+          <w:sz w:val="22"/>
+          <w:szCs w:val="22"/>
+        </w:rPr>
+        <w:t>________________</w:t>
       </w:r>
       <w:r>
         <w:rPr>
@@ -3543,6 +3707,7 @@
         </w:rPr>
         <w:tab/>
       </w:r>
+      <w:proofErr w:type="gramStart"/>
       <w:r>
         <w:rPr>
           <w:rFonts w:ascii="Arial" w:eastAsia="Arial" w:hAnsi="Arial" w:cs="Arial"/>
@@ -3550,7 +3715,17 @@
           <w:sz w:val="22"/>
           <w:szCs w:val="22"/>
         </w:rPr>
-        <w:t>Fecha:_________________</w:t>
+        <w:t>Fecha:_</w:t>
+      </w:r>
+      <w:proofErr w:type="gramEnd"/>
+      <w:r>
+        <w:rPr>
+          <w:rFonts w:ascii="Arial" w:eastAsia="Arial" w:hAnsi="Arial" w:cs="Arial"/>
+          <w:color w:val="000000"/>
+          <w:sz w:val="22"/>
+          <w:szCs w:val="22"/>
+        </w:rPr>
+        <w:t>________________</w:t>
       </w:r>
       <w:r>
         <w:rPr>
@@ -3630,7 +3805,17 @@
           <w:sz w:val="20"/>
           <w:szCs w:val="20"/>
         </w:rPr>
-        <w:t xml:space="preserve">(Aclaración: la aprobación del documento, estará dada por todos los docentes  </w:t>
+        <w:t xml:space="preserve">(Aclaración: la aprobación del documento, estará dada por todos los </w:t>
+      </w:r>
+      <w:proofErr w:type="gramStart"/>
+      <w:r>
+        <w:rPr>
+          <w:rFonts w:ascii="Arial" w:eastAsia="Arial" w:hAnsi="Arial" w:cs="Arial"/>
+          <w:color w:val="000000"/>
+          <w:sz w:val="20"/>
+          <w:szCs w:val="20"/>
+        </w:rPr>
+        <w:t xml:space="preserve">docentes  </w:t>
       </w:r>
       <w:r>
         <w:rPr>
@@ -3640,6 +3825,7 @@
         </w:rPr>
         <w:t>adicionales</w:t>
       </w:r>
+      <w:proofErr w:type="gramEnd"/>
       <w:r>
         <w:rPr>
           <w:rFonts w:ascii="Arial" w:eastAsia="Arial" w:hAnsi="Arial" w:cs="Arial"/>
@@ -4139,7 +4325,7 @@
                 <v:path o:extrusionok="f" gradientshapeok="t" o:connecttype="rect"/>
                 <o:lock v:ext="edit" aspectratio="t"/>
               </v:shapetype>
-              <v:shape id="image1.png" o:spid="_x0000_i1025" type="#_x0000_t75" style="width:67.8pt;height:46.05pt;visibility:visible">
+              <v:shape id="image1.png" o:spid="_x0000_i1025" type="#_x0000_t75" style="width:67.5pt;height:45.75pt;visibility:visible">
                 <v:imagedata r:id="rId1" o:title=""/>
               </v:shape>
             </w:pict>
@@ -4200,6 +4386,61 @@
               <w:szCs w:val="20"/>
             </w:rPr>
           </w:pPr>
+          <w:r>
+            <w:rPr>
+              <w:rFonts w:ascii="Arial" w:eastAsia="Arial" w:hAnsi="Arial" w:cs="Arial"/>
+              <w:noProof/>
+              <w:color w:val="000000"/>
+            </w:rPr>
+            <w:drawing>
+              <wp:inline distT="0" distB="0" distL="0" distR="0" wp14:anchorId="29A8726D" wp14:editId="25371CA9">
+                <wp:extent cx="1000957" cy="666750"/>
+                <wp:effectExtent l="0" t="0" r="8890" b="0"/>
+                <wp:docPr id="353259723" name="Imagen 2"/>
+                <wp:cNvGraphicFramePr>
+                  <a:graphicFrameLocks xmlns:a="http://schemas.openxmlformats.org/drawingml/2006/main" noChangeAspect="1"/>
+                </wp:cNvGraphicFramePr>
+                <a:graphic xmlns:a="http://schemas.openxmlformats.org/drawingml/2006/main">
+                  <a:graphicData uri="http://schemas.openxmlformats.org/drawingml/2006/picture">
+                    <pic:pic xmlns:pic="http://schemas.openxmlformats.org/drawingml/2006/picture">
+                      <pic:nvPicPr>
+                        <pic:cNvPr id="0" name="Picture 3"/>
+                        <pic:cNvPicPr>
+                          <a:picLocks noChangeAspect="1" noChangeArrowheads="1"/>
+                        </pic:cNvPicPr>
+                      </pic:nvPicPr>
+                      <pic:blipFill>
+                        <a:blip r:embed="rId2">
+                          <a:extLst>
+                            <a:ext uri="{28A0092B-C50C-407E-A947-70E740481C1C}">
+                              <a14:useLocalDpi xmlns:a14="http://schemas.microsoft.com/office/drawing/2010/main" val="0"/>
+                            </a:ext>
+                          </a:extLst>
+                        </a:blip>
+                        <a:srcRect/>
+                        <a:stretch>
+                          <a:fillRect/>
+                        </a:stretch>
+                      </pic:blipFill>
+                      <pic:spPr bwMode="auto">
+                        <a:xfrm>
+                          <a:off x="0" y="0"/>
+                          <a:ext cx="1004937" cy="669401"/>
+                        </a:xfrm>
+                        <a:prstGeom prst="rect">
+                          <a:avLst/>
+                        </a:prstGeom>
+                        <a:noFill/>
+                        <a:ln>
+                          <a:noFill/>
+                        </a:ln>
+                      </pic:spPr>
+                    </pic:pic>
+                  </a:graphicData>
+                </a:graphic>
+              </wp:inline>
+            </w:drawing>
+          </w:r>
         </w:p>
       </w:tc>
     </w:tr>
@@ -4369,7 +4610,16 @@
               <w:sz w:val="20"/>
               <w:szCs w:val="20"/>
             </w:rPr>
-            <w:t>1.0</w:t>
+            <w:t>1.</w:t>
+          </w:r>
+          <w:r>
+            <w:rPr>
+              <w:rFonts w:ascii="Arial" w:eastAsia="Arial" w:hAnsi="Arial" w:cs="Arial"/>
+              <w:color w:val="000000"/>
+              <w:sz w:val="20"/>
+              <w:szCs w:val="20"/>
+            </w:rPr>
+            <w:t>2</w:t>
           </w:r>
         </w:p>
       </w:tc>
@@ -4402,7 +4652,25 @@
               <w:sz w:val="20"/>
               <w:szCs w:val="20"/>
             </w:rPr>
-            <w:t>28/08/2023</w:t>
+            <w:t>25</w:t>
+          </w:r>
+          <w:r>
+            <w:rPr>
+              <w:rFonts w:ascii="Arial" w:eastAsia="Arial" w:hAnsi="Arial" w:cs="Arial"/>
+              <w:color w:val="000000"/>
+              <w:sz w:val="20"/>
+              <w:szCs w:val="20"/>
+            </w:rPr>
+            <w:t>/09</w:t>
+          </w:r>
+          <w:r>
+            <w:rPr>
+              <w:rFonts w:ascii="Arial" w:eastAsia="Arial" w:hAnsi="Arial" w:cs="Arial"/>
+              <w:color w:val="000000"/>
+              <w:sz w:val="20"/>
+              <w:szCs w:val="20"/>
+            </w:rPr>
+            <w:t>/2023</w:t>
           </w:r>
         </w:p>
       </w:tc>

</xml_diff>